<commit_message>
update bab14 (update code dan update laporan) minggu 7
</commit_message>
<xml_diff>
--- a/BAB14/laprak_iot_tugas14_adindaputrinurevani.docx
+++ b/BAB14/laprak_iot_tugas14_adindaputrinurevani.docx
@@ -163,21 +163,62 @@
     </w:p>
     <w:p>
       <w:pPr>
-        <w:ind w:firstLine="720"/>
-        <w:jc w:val="both"/>
-        <w:rPr>
-          <w:rFonts w:ascii="Times New Roman" w:hAnsi="Times New Roman" w:cs="Times New Roman"/>
-          <w:sz w:val="20"/>
-          <w:szCs w:val="20"/>
-        </w:rPr>
-      </w:pPr>
-      <w:r>
-        <w:rPr>
-          <w:rFonts w:ascii="Times New Roman" w:hAnsi="Times New Roman" w:cs="Times New Roman"/>
-          <w:sz w:val="20"/>
-          <w:szCs w:val="20"/>
-        </w:rPr>
-        <w:t xml:space="preserve"> </w:t>
+        <w:jc w:val="both"/>
+        <w:rPr>
+          <w:rFonts w:ascii="Times New Roman" w:hAnsi="Times New Roman" w:cs="Times New Roman"/>
+          <w:sz w:val="20"/>
+          <w:szCs w:val="20"/>
+        </w:rPr>
+      </w:pPr>
+      <w:r>
+        <w:rPr>
+          <w:rFonts w:ascii="Times New Roman" w:hAnsi="Times New Roman" w:cs="Times New Roman"/>
+          <w:b/>
+          <w:bCs/>
+          <w:sz w:val="20"/>
+          <w:szCs w:val="20"/>
+        </w:rPr>
+        <w:tab/>
+      </w:r>
+      <w:r>
+        <w:rPr>
+          <w:rFonts w:ascii="Times New Roman" w:hAnsi="Times New Roman" w:cs="Times New Roman"/>
+          <w:sz w:val="20"/>
+          <w:szCs w:val="20"/>
+        </w:rPr>
+        <w:t>Internet of Things (IoT) merupakan teknologi yang memungkinkan perangkat fisik untuk saling terhubung dan bertukar data melalui jaringan internet. Pada eksperimen ini, dilakukan implementasi IoT menggunakan mikrokontroler ESP32 yang dilengkapi dengan sensor suhu dan kelembaban, serta koneksi ke sistem API berbasis Laravel dan database. Proses pengujian dimulai dari konfigurasi koneksi WiFi pada ESP32, dilanjutkan dengan pembuatan sistem API dan pengiriman data sensor ke server secara real-time. Implementasi ini dilakukan secara nyata (bukan melalui simulator) sehingga dapat mengukur secara langsung keberhasilan integrasi perangkat keras dan perangkat lunak dalam sistem IoT. Hasil akhir menunjukkan bahwa data sensor dapat berhasil diterima dan tersimpan dalam database melalui koneksi jaringan lokal menggunakan ESP32.</w:t>
+      </w:r>
+    </w:p>
+    <w:p>
+      <w:pPr>
+        <w:jc w:val="both"/>
+        <w:rPr>
+          <w:rFonts w:ascii="Times New Roman" w:hAnsi="Times New Roman" w:cs="Times New Roman"/>
+          <w:i/>
+          <w:iCs/>
+          <w:sz w:val="20"/>
+          <w:szCs w:val="20"/>
+        </w:rPr>
+      </w:pPr>
+      <w:r>
+        <w:rPr>
+          <w:rFonts w:ascii="Times New Roman" w:hAnsi="Times New Roman" w:cs="Times New Roman"/>
+          <w:b/>
+          <w:bCs/>
+          <w:sz w:val="20"/>
+          <w:szCs w:val="20"/>
+        </w:rPr>
+        <w:t xml:space="preserve">Kata kunci : </w:t>
+      </w:r>
+      <w:r>
+        <w:rPr>
+          <w:rFonts w:ascii="Times New Roman" w:hAnsi="Times New Roman" w:cs="Times New Roman"/>
+          <w:i/>
+          <w:iCs/>
+          <w:sz w:val="20"/>
+          <w:szCs w:val="20"/>
+        </w:rPr>
+        <w:t>Internet of Things (IoT), ESP32, Sensor Suhu dan Kelembaban, Laravel, API, Real-time, WiFi, Database</w:t>
       </w:r>
     </w:p>
     <w:p>
@@ -233,6 +274,86 @@
     <w:p>
       <w:pPr>
         <w:pStyle w:val="ListParagraph"/>
+        <w:ind w:left="1080" w:firstLine="360"/>
+        <w:jc w:val="both"/>
+        <w:rPr>
+          <w:rFonts w:ascii="Times New Roman" w:hAnsi="Times New Roman" w:cs="Times New Roman"/>
+          <w:sz w:val="20"/>
+          <w:szCs w:val="20"/>
+        </w:rPr>
+      </w:pPr>
+      <w:r>
+        <w:rPr>
+          <w:rFonts w:ascii="Times New Roman" w:hAnsi="Times New Roman" w:cs="Times New Roman"/>
+          <w:sz w:val="20"/>
+          <w:szCs w:val="20"/>
+        </w:rPr>
+        <w:t xml:space="preserve">Salah satu penerapan IoT yang sederhana adalah sistem pemantauan suhu dan kelembaban secara real-time. </w:t>
+      </w:r>
+      <w:r>
+        <w:rPr>
+          <w:rFonts w:ascii="Times New Roman" w:hAnsi="Times New Roman" w:cs="Times New Roman"/>
+          <w:sz w:val="20"/>
+          <w:szCs w:val="20"/>
+        </w:rPr>
+        <w:t>Praktik</w:t>
+      </w:r>
+      <w:r>
+        <w:rPr>
+          <w:rFonts w:ascii="Times New Roman" w:hAnsi="Times New Roman" w:cs="Times New Roman"/>
+          <w:sz w:val="20"/>
+          <w:szCs w:val="20"/>
+        </w:rPr>
+        <w:t xml:space="preserve"> ini, </w:t>
+      </w:r>
+      <w:r>
+        <w:rPr>
+          <w:rFonts w:ascii="Times New Roman" w:hAnsi="Times New Roman" w:cs="Times New Roman"/>
+          <w:sz w:val="20"/>
+          <w:szCs w:val="20"/>
+        </w:rPr>
+        <w:t>menggu</w:t>
+      </w:r>
+      <w:r>
+        <w:rPr>
+          <w:rFonts w:ascii="Times New Roman" w:hAnsi="Times New Roman" w:cs="Times New Roman"/>
+          <w:sz w:val="20"/>
+          <w:szCs w:val="20"/>
+        </w:rPr>
+        <w:t>nakan mikrokontroler ESP32 yang memiliki konektivitas WiFi dan kemampuan komputasi cukup tinggi untuk mendukung pengumpulan serta pengiriman data sensor ke server.</w:t>
+      </w:r>
+      <w:r>
+        <w:rPr>
+          <w:rFonts w:ascii="Times New Roman" w:hAnsi="Times New Roman" w:cs="Times New Roman"/>
+          <w:sz w:val="20"/>
+          <w:szCs w:val="20"/>
+        </w:rPr>
+        <w:t xml:space="preserve"> </w:t>
+      </w:r>
+      <w:r>
+        <w:rPr>
+          <w:rFonts w:ascii="Times New Roman" w:hAnsi="Times New Roman" w:cs="Times New Roman"/>
+          <w:sz w:val="20"/>
+          <w:szCs w:val="20"/>
+        </w:rPr>
+        <w:t>Penggunaan perangkat nyata (ESP32 fisik) menjadi langkah lanjutan dari simulasi sebelumnya yang telah dilakukan melalui platform Wokwi. Dengan menghubungkan ESP32 ke API Laravel dan database, diharapkan peserta praktik mampu memahami bagaimana integrasi antara hardware dan software dapat dibangun secara menyeluruh dalam sistem IoT.</w:t>
+      </w:r>
+    </w:p>
+    <w:p>
+      <w:pPr>
+        <w:pStyle w:val="ListParagraph"/>
+        <w:ind w:left="1080" w:firstLine="360"/>
+        <w:jc w:val="both"/>
+        <w:rPr>
+          <w:rFonts w:ascii="Times New Roman" w:hAnsi="Times New Roman" w:cs="Times New Roman"/>
+          <w:sz w:val="20"/>
+          <w:szCs w:val="20"/>
+        </w:rPr>
+      </w:pPr>
+    </w:p>
+    <w:p>
+      <w:pPr>
+        <w:pStyle w:val="ListParagraph"/>
         <w:numPr>
           <w:ilvl w:val="1"/>
           <w:numId w:val="1"/>
@@ -256,6 +377,102 @@
     <w:p>
       <w:pPr>
         <w:pStyle w:val="ListParagraph"/>
+        <w:numPr>
+          <w:ilvl w:val="0"/>
+          <w:numId w:val="7"/>
+        </w:numPr>
+        <w:ind w:left="1985"/>
+        <w:jc w:val="both"/>
+        <w:rPr>
+          <w:rFonts w:ascii="Times New Roman" w:hAnsi="Times New Roman" w:cs="Times New Roman"/>
+          <w:sz w:val="20"/>
+          <w:szCs w:val="20"/>
+        </w:rPr>
+      </w:pPr>
+      <w:r>
+        <w:rPr>
+          <w:rFonts w:ascii="Times New Roman" w:hAnsi="Times New Roman" w:cs="Times New Roman"/>
+          <w:sz w:val="20"/>
+          <w:szCs w:val="20"/>
+        </w:rPr>
+        <w:t>Menghubungkan sensor suhu dan kelembaban dengan mikrokontroler ESP32.</w:t>
+      </w:r>
+    </w:p>
+    <w:p>
+      <w:pPr>
+        <w:pStyle w:val="ListParagraph"/>
+        <w:numPr>
+          <w:ilvl w:val="0"/>
+          <w:numId w:val="7"/>
+        </w:numPr>
+        <w:ind w:left="1985"/>
+        <w:jc w:val="both"/>
+        <w:rPr>
+          <w:rFonts w:ascii="Times New Roman" w:hAnsi="Times New Roman" w:cs="Times New Roman"/>
+          <w:sz w:val="20"/>
+          <w:szCs w:val="20"/>
+        </w:rPr>
+      </w:pPr>
+      <w:r>
+        <w:rPr>
+          <w:rFonts w:ascii="Times New Roman" w:hAnsi="Times New Roman" w:cs="Times New Roman"/>
+          <w:sz w:val="20"/>
+          <w:szCs w:val="20"/>
+        </w:rPr>
+        <w:t>Membangun sistem API berbasis Laravel untuk menerima dan menyimpan data dari ESP32.</w:t>
+      </w:r>
+    </w:p>
+    <w:p>
+      <w:pPr>
+        <w:pStyle w:val="ListParagraph"/>
+        <w:numPr>
+          <w:ilvl w:val="0"/>
+          <w:numId w:val="7"/>
+        </w:numPr>
+        <w:ind w:left="1985"/>
+        <w:jc w:val="both"/>
+        <w:rPr>
+          <w:rFonts w:ascii="Times New Roman" w:hAnsi="Times New Roman" w:cs="Times New Roman"/>
+          <w:sz w:val="20"/>
+          <w:szCs w:val="20"/>
+        </w:rPr>
+      </w:pPr>
+      <w:r>
+        <w:rPr>
+          <w:rFonts w:ascii="Times New Roman" w:hAnsi="Times New Roman" w:cs="Times New Roman"/>
+          <w:sz w:val="20"/>
+          <w:szCs w:val="20"/>
+        </w:rPr>
+        <w:t>Menguji proses pengiriman data sensor secara real-time ke server melalui jaringan WiFi.</w:t>
+      </w:r>
+    </w:p>
+    <w:p>
+      <w:pPr>
+        <w:pStyle w:val="ListParagraph"/>
+        <w:numPr>
+          <w:ilvl w:val="0"/>
+          <w:numId w:val="7"/>
+        </w:numPr>
+        <w:ind w:left="1985"/>
+        <w:jc w:val="both"/>
+        <w:rPr>
+          <w:rFonts w:ascii="Times New Roman" w:hAnsi="Times New Roman" w:cs="Times New Roman"/>
+          <w:sz w:val="20"/>
+          <w:szCs w:val="20"/>
+        </w:rPr>
+      </w:pPr>
+      <w:r>
+        <w:rPr>
+          <w:rFonts w:ascii="Times New Roman" w:hAnsi="Times New Roman" w:cs="Times New Roman"/>
+          <w:sz w:val="20"/>
+          <w:szCs w:val="20"/>
+        </w:rPr>
+        <w:t>Menerapkan praktik nyata (beyond simulator) untuk implementasi sistem IoT secara menyeluruh.</w:t>
+      </w:r>
+    </w:p>
+    <w:p>
+      <w:pPr>
+        <w:pStyle w:val="ListParagraph"/>
         <w:ind w:left="1134"/>
         <w:jc w:val="both"/>
         <w:rPr>
@@ -361,29 +578,6 @@
     <w:p>
       <w:pPr>
         <w:pStyle w:val="ListParagraph"/>
-        <w:numPr>
-          <w:ilvl w:val="0"/>
-          <w:numId w:val="2"/>
-        </w:numPr>
-        <w:jc w:val="both"/>
-        <w:rPr>
-          <w:rFonts w:ascii="Times New Roman" w:hAnsi="Times New Roman" w:cs="Times New Roman"/>
-          <w:sz w:val="20"/>
-          <w:szCs w:val="20"/>
-        </w:rPr>
-      </w:pPr>
-      <w:r>
-        <w:rPr>
-          <w:rFonts w:ascii="Times New Roman" w:hAnsi="Times New Roman" w:cs="Times New Roman"/>
-          <w:sz w:val="20"/>
-          <w:szCs w:val="20"/>
-        </w:rPr>
-        <w:t>PlatformIO Extension</w:t>
-      </w:r>
-    </w:p>
-    <w:p>
-      <w:pPr>
-        <w:pStyle w:val="ListParagraph"/>
         <w:ind w:left="1080"/>
         <w:jc w:val="both"/>
         <w:rPr>
@@ -513,20 +707,39 @@
           <w:sz w:val="20"/>
           <w:szCs w:val="20"/>
         </w:rPr>
+        <w:t>DHT22</w:t>
+      </w:r>
+    </w:p>
+    <w:p>
+      <w:pPr>
+        <w:pStyle w:val="ListParagraph"/>
+        <w:numPr>
+          <w:ilvl w:val="0"/>
+          <w:numId w:val="3"/>
+        </w:numPr>
+        <w:jc w:val="both"/>
+        <w:rPr>
+          <w:rFonts w:ascii="Times New Roman" w:hAnsi="Times New Roman" w:cs="Times New Roman"/>
+          <w:sz w:val="20"/>
+          <w:szCs w:val="20"/>
+        </w:rPr>
+      </w:pPr>
+      <w:r>
+        <w:rPr>
+          <w:rFonts w:ascii="Times New Roman" w:hAnsi="Times New Roman" w:cs="Times New Roman"/>
+          <w:sz w:val="20"/>
+          <w:szCs w:val="20"/>
+        </w:rPr>
         <w:t>Jumper Wires (Untuk menghubungkan komponen)</w:t>
       </w:r>
-    </w:p>
-    <w:p>
-      <w:pPr>
-        <w:pStyle w:val="ListParagraph"/>
-        <w:ind w:left="1080"/>
-        <w:jc w:val="both"/>
-        <w:rPr>
-          <w:rFonts w:ascii="Times New Roman" w:hAnsi="Times New Roman" w:cs="Times New Roman"/>
-          <w:sz w:val="20"/>
-          <w:szCs w:val="20"/>
-        </w:rPr>
-      </w:pPr>
+      <w:r>
+        <w:rPr>
+          <w:rFonts w:ascii="Times New Roman" w:hAnsi="Times New Roman" w:cs="Times New Roman"/>
+          <w:sz w:val="20"/>
+          <w:szCs w:val="20"/>
+        </w:rPr>
+        <w:br w:type="page"/>
+      </w:r>
     </w:p>
     <w:p>
       <w:pPr>
@@ -548,6 +761,7 @@
           <w:sz w:val="20"/>
           <w:szCs w:val="20"/>
         </w:rPr>
+        <w:lastRenderedPageBreak/>
         <w:t>Implementation Steps (Langkah Implementasi)</w:t>
       </w:r>
     </w:p>
@@ -610,6 +824,7 @@
       <w:r>
         <w:rPr>
           <w:rFonts w:ascii="Times New Roman" w:hAnsi="Times New Roman" w:cs="Times New Roman"/>
+          <w:noProof/>
           <w:sz w:val="20"/>
           <w:szCs w:val="20"/>
         </w:rPr>
@@ -669,16 +884,7 @@
           <w:sz w:val="20"/>
           <w:szCs w:val="20"/>
         </w:rPr>
-        <w:lastRenderedPageBreak/>
-        <w:t xml:space="preserve">Patikan </w:t>
-      </w:r>
-      <w:r>
-        <w:rPr>
-          <w:rFonts w:ascii="Times New Roman" w:hAnsi="Times New Roman" w:cs="Times New Roman"/>
-          <w:sz w:val="20"/>
-          <w:szCs w:val="20"/>
-        </w:rPr>
-        <w:t xml:space="preserve">device ESP32 muncul pada platform.io sebagai berikut </w:t>
+        <w:t xml:space="preserve">Patikan device ESP32 muncul pada platform.io sebagai berikut </w:t>
       </w:r>
       <w:r>
         <w:rPr>
@@ -900,6 +1106,7 @@
       <w:r>
         <w:rPr>
           <w:rFonts w:ascii="Times New Roman" w:hAnsi="Times New Roman" w:cs="Times New Roman"/>
+          <w:noProof/>
           <w:sz w:val="20"/>
           <w:szCs w:val="20"/>
         </w:rPr>
@@ -972,6 +1179,7 @@
           <w:sz w:val="20"/>
           <w:szCs w:val="20"/>
         </w:rPr>
+        <w:lastRenderedPageBreak/>
         <w:t>Kemudian rubah/modifikasi main.cpp masukan koding lampu LED yang telah dibuat pada bab 8</w:t>
       </w:r>
     </w:p>
@@ -989,6 +1197,7 @@
       <w:r>
         <w:rPr>
           <w:rFonts w:ascii="Times New Roman" w:hAnsi="Times New Roman" w:cs="Times New Roman"/>
+          <w:noProof/>
           <w:sz w:val="20"/>
           <w:szCs w:val="20"/>
         </w:rPr>
@@ -1061,7 +1270,6 @@
           <w:sz w:val="20"/>
           <w:szCs w:val="20"/>
         </w:rPr>
-        <w:lastRenderedPageBreak/>
         <w:t>Maka hasil untuk praktik lampu LED dibawah</w:t>
       </w:r>
     </w:p>
@@ -1261,6 +1469,7 @@
       <w:r>
         <w:rPr>
           <w:rFonts w:ascii="Times New Roman" w:hAnsi="Times New Roman" w:cs="Times New Roman"/>
+          <w:noProof/>
           <w:sz w:val="20"/>
           <w:szCs w:val="20"/>
         </w:rPr>
@@ -1339,18 +1548,6 @@
     <w:p>
       <w:pPr>
         <w:pStyle w:val="ListParagraph"/>
-        <w:ind w:left="2160"/>
-        <w:jc w:val="both"/>
-        <w:rPr>
-          <w:rFonts w:ascii="Times New Roman" w:hAnsi="Times New Roman" w:cs="Times New Roman"/>
-          <w:sz w:val="20"/>
-          <w:szCs w:val="20"/>
-        </w:rPr>
-      </w:pPr>
-    </w:p>
-    <w:p>
-      <w:pPr>
-        <w:pStyle w:val="ListParagraph"/>
         <w:numPr>
           <w:ilvl w:val="0"/>
           <w:numId w:val="5"/>
@@ -1385,6 +1582,7 @@
       <w:r>
         <w:rPr>
           <w:rFonts w:ascii="Times New Roman" w:hAnsi="Times New Roman" w:cs="Times New Roman"/>
+          <w:noProof/>
           <w:sz w:val="20"/>
           <w:szCs w:val="20"/>
         </w:rPr>
@@ -1494,6 +1692,7 @@
           <w:sz w:val="20"/>
           <w:szCs w:val="20"/>
         </w:rPr>
+        <w:lastRenderedPageBreak/>
         <w:drawing>
           <wp:inline distT="0" distB="0" distL="0" distR="0" wp14:anchorId="720044EC" wp14:editId="6061CC71">
             <wp:extent cx="2881471" cy="1800000"/>
@@ -1544,6 +1743,957 @@
         </w:drawing>
       </w:r>
     </w:p>
+    <w:p>
+      <w:pPr>
+        <w:pStyle w:val="ListParagraph"/>
+        <w:ind w:left="2160"/>
+        <w:jc w:val="both"/>
+        <w:rPr>
+          <w:rFonts w:ascii="Times New Roman" w:hAnsi="Times New Roman" w:cs="Times New Roman"/>
+          <w:sz w:val="20"/>
+          <w:szCs w:val="20"/>
+        </w:rPr>
+      </w:pPr>
+      <w:r>
+        <w:rPr>
+          <w:rFonts w:ascii="Times New Roman" w:hAnsi="Times New Roman" w:cs="Times New Roman"/>
+          <w:sz w:val="20"/>
+          <w:szCs w:val="20"/>
+        </w:rPr>
+        <w:br w:type="page"/>
+      </w:r>
+    </w:p>
+    <w:p>
+      <w:pPr>
+        <w:pStyle w:val="ListParagraph"/>
+        <w:numPr>
+          <w:ilvl w:val="0"/>
+          <w:numId w:val="5"/>
+        </w:numPr>
+        <w:jc w:val="both"/>
+        <w:rPr>
+          <w:rFonts w:ascii="Times New Roman" w:hAnsi="Times New Roman" w:cs="Times New Roman"/>
+          <w:sz w:val="20"/>
+          <w:szCs w:val="20"/>
+        </w:rPr>
+      </w:pPr>
+      <w:r>
+        <w:rPr>
+          <w:rFonts w:ascii="Times New Roman" w:hAnsi="Times New Roman" w:cs="Times New Roman"/>
+          <w:sz w:val="20"/>
+          <w:szCs w:val="20"/>
+        </w:rPr>
+        <w:lastRenderedPageBreak/>
+        <w:t>Jalankan API Laravel</w:t>
+      </w:r>
+      <w:r>
+        <w:rPr>
+          <w:rFonts w:ascii="Times New Roman" w:hAnsi="Times New Roman" w:cs="Times New Roman"/>
+          <w:sz w:val="20"/>
+          <w:szCs w:val="20"/>
+        </w:rPr>
+        <w:t xml:space="preserve"> di folder bab12</w:t>
+      </w:r>
+      <w:r>
+        <w:rPr>
+          <w:rFonts w:ascii="Times New Roman" w:hAnsi="Times New Roman" w:cs="Times New Roman"/>
+          <w:sz w:val="20"/>
+          <w:szCs w:val="20"/>
+        </w:rPr>
+        <w:t xml:space="preserve"> dengan perintah </w:t>
+      </w:r>
+      <w:r>
+        <w:rPr>
+          <w:rFonts w:ascii="Times New Roman" w:hAnsi="Times New Roman" w:cs="Times New Roman"/>
+          <w:b/>
+          <w:bCs/>
+          <w:sz w:val="20"/>
+          <w:szCs w:val="20"/>
+        </w:rPr>
+        <w:t>php artisan serve --host=0.0.0.0 --port=80</w:t>
+      </w:r>
+      <w:r>
+        <w:rPr>
+          <w:rFonts w:ascii="Times New Roman" w:hAnsi="Times New Roman" w:cs="Times New Roman"/>
+          <w:b/>
+          <w:bCs/>
+          <w:sz w:val="20"/>
+          <w:szCs w:val="20"/>
+        </w:rPr>
+        <w:t>00</w:t>
+      </w:r>
+      <w:r>
+        <w:rPr>
+          <w:rFonts w:ascii="Times New Roman" w:hAnsi="Times New Roman" w:cs="Times New Roman"/>
+          <w:b/>
+          <w:bCs/>
+          <w:sz w:val="20"/>
+          <w:szCs w:val="20"/>
+        </w:rPr>
+        <w:t>/php -S 127.0.0.1:8000 -t public</w:t>
+      </w:r>
+    </w:p>
+    <w:p>
+      <w:pPr>
+        <w:pStyle w:val="ListParagraph"/>
+        <w:ind w:left="2160"/>
+        <w:jc w:val="both"/>
+        <w:rPr>
+          <w:rFonts w:ascii="Times New Roman" w:hAnsi="Times New Roman" w:cs="Times New Roman"/>
+          <w:sz w:val="20"/>
+          <w:szCs w:val="20"/>
+        </w:rPr>
+      </w:pPr>
+      <w:r>
+        <w:rPr>
+          <w:rFonts w:ascii="Times New Roman" w:hAnsi="Times New Roman" w:cs="Times New Roman"/>
+          <w:noProof/>
+          <w:sz w:val="20"/>
+          <w:szCs w:val="20"/>
+        </w:rPr>
+        <w:drawing>
+          <wp:inline distT="0" distB="0" distL="0" distR="0" wp14:anchorId="6CFABD0C" wp14:editId="6DC0CD63">
+            <wp:extent cx="3048752" cy="1800000"/>
+            <wp:effectExtent l="0" t="0" r="0" b="0"/>
+            <wp:docPr id="223892874" name="Picture 1"/>
+            <wp:cNvGraphicFramePr>
+              <a:graphicFrameLocks xmlns:a="http://schemas.openxmlformats.org/drawingml/2006/main" noChangeAspect="1"/>
+            </wp:cNvGraphicFramePr>
+            <a:graphic xmlns:a="http://schemas.openxmlformats.org/drawingml/2006/main">
+              <a:graphicData uri="http://schemas.openxmlformats.org/drawingml/2006/picture">
+                <pic:pic xmlns:pic="http://schemas.openxmlformats.org/drawingml/2006/picture">
+                  <pic:nvPicPr>
+                    <pic:cNvPr id="223892874" name=""/>
+                    <pic:cNvPicPr/>
+                  </pic:nvPicPr>
+                  <pic:blipFill>
+                    <a:blip r:embed="rId17"/>
+                    <a:stretch>
+                      <a:fillRect/>
+                    </a:stretch>
+                  </pic:blipFill>
+                  <pic:spPr>
+                    <a:xfrm>
+                      <a:off x="0" y="0"/>
+                      <a:ext cx="3048752" cy="1800000"/>
+                    </a:xfrm>
+                    <a:prstGeom prst="rect">
+                      <a:avLst/>
+                    </a:prstGeom>
+                  </pic:spPr>
+                </pic:pic>
+              </a:graphicData>
+            </a:graphic>
+          </wp:inline>
+        </w:drawing>
+      </w:r>
+    </w:p>
+    <w:p>
+      <w:pPr>
+        <w:pStyle w:val="ListParagraph"/>
+        <w:ind w:left="2160"/>
+        <w:jc w:val="both"/>
+        <w:rPr>
+          <w:rFonts w:ascii="Times New Roman" w:hAnsi="Times New Roman" w:cs="Times New Roman"/>
+          <w:sz w:val="20"/>
+          <w:szCs w:val="20"/>
+        </w:rPr>
+      </w:pPr>
+    </w:p>
+    <w:p>
+      <w:pPr>
+        <w:pStyle w:val="ListParagraph"/>
+        <w:numPr>
+          <w:ilvl w:val="0"/>
+          <w:numId w:val="5"/>
+        </w:numPr>
+        <w:jc w:val="both"/>
+        <w:rPr>
+          <w:rFonts w:ascii="Times New Roman" w:hAnsi="Times New Roman" w:cs="Times New Roman"/>
+          <w:sz w:val="20"/>
+          <w:szCs w:val="20"/>
+        </w:rPr>
+      </w:pPr>
+      <w:r>
+        <w:rPr>
+          <w:rFonts w:ascii="Times New Roman" w:hAnsi="Times New Roman" w:cs="Times New Roman"/>
+          <w:sz w:val="20"/>
+          <w:szCs w:val="20"/>
+        </w:rPr>
+        <w:t xml:space="preserve">Setelah itu jalankan NGROK </w:t>
+      </w:r>
+      <w:r>
+        <w:rPr>
+          <w:rFonts w:ascii="Times New Roman" w:hAnsi="Times New Roman" w:cs="Times New Roman"/>
+          <w:b/>
+          <w:bCs/>
+          <w:sz w:val="20"/>
+          <w:szCs w:val="20"/>
+        </w:rPr>
+        <w:t>ngrok http --scheme=http 8000</w:t>
+      </w:r>
+    </w:p>
+    <w:p>
+      <w:pPr>
+        <w:pStyle w:val="ListParagraph"/>
+        <w:ind w:left="2160"/>
+        <w:jc w:val="both"/>
+        <w:rPr>
+          <w:rFonts w:ascii="Times New Roman" w:hAnsi="Times New Roman" w:cs="Times New Roman"/>
+          <w:sz w:val="20"/>
+          <w:szCs w:val="20"/>
+        </w:rPr>
+      </w:pPr>
+      <w:r>
+        <w:rPr>
+          <w:rFonts w:ascii="Times New Roman" w:hAnsi="Times New Roman" w:cs="Times New Roman"/>
+          <w:noProof/>
+          <w:sz w:val="20"/>
+          <w:szCs w:val="20"/>
+        </w:rPr>
+        <w:drawing>
+          <wp:inline distT="0" distB="0" distL="0" distR="0" wp14:anchorId="40DF260B" wp14:editId="6BE9DB06">
+            <wp:extent cx="3428801" cy="1080000"/>
+            <wp:effectExtent l="0" t="0" r="635" b="6350"/>
+            <wp:docPr id="107090170" name="Picture 1"/>
+            <wp:cNvGraphicFramePr>
+              <a:graphicFrameLocks xmlns:a="http://schemas.openxmlformats.org/drawingml/2006/main" noChangeAspect="1"/>
+            </wp:cNvGraphicFramePr>
+            <a:graphic xmlns:a="http://schemas.openxmlformats.org/drawingml/2006/main">
+              <a:graphicData uri="http://schemas.openxmlformats.org/drawingml/2006/picture">
+                <pic:pic xmlns:pic="http://schemas.openxmlformats.org/drawingml/2006/picture">
+                  <pic:nvPicPr>
+                    <pic:cNvPr id="107090170" name=""/>
+                    <pic:cNvPicPr/>
+                  </pic:nvPicPr>
+                  <pic:blipFill>
+                    <a:blip r:embed="rId18"/>
+                    <a:stretch>
+                      <a:fillRect/>
+                    </a:stretch>
+                  </pic:blipFill>
+                  <pic:spPr>
+                    <a:xfrm>
+                      <a:off x="0" y="0"/>
+                      <a:ext cx="3428801" cy="1080000"/>
+                    </a:xfrm>
+                    <a:prstGeom prst="rect">
+                      <a:avLst/>
+                    </a:prstGeom>
+                  </pic:spPr>
+                </pic:pic>
+              </a:graphicData>
+            </a:graphic>
+          </wp:inline>
+        </w:drawing>
+      </w:r>
+    </w:p>
+    <w:p>
+      <w:pPr>
+        <w:pStyle w:val="ListParagraph"/>
+        <w:ind w:left="2160"/>
+        <w:jc w:val="both"/>
+        <w:rPr>
+          <w:rFonts w:ascii="Times New Roman" w:hAnsi="Times New Roman" w:cs="Times New Roman"/>
+          <w:sz w:val="20"/>
+          <w:szCs w:val="20"/>
+        </w:rPr>
+      </w:pPr>
+    </w:p>
+    <w:p>
+      <w:pPr>
+        <w:pStyle w:val="ListParagraph"/>
+        <w:numPr>
+          <w:ilvl w:val="0"/>
+          <w:numId w:val="5"/>
+        </w:numPr>
+        <w:jc w:val="both"/>
+        <w:rPr>
+          <w:rFonts w:ascii="Times New Roman" w:hAnsi="Times New Roman" w:cs="Times New Roman"/>
+          <w:sz w:val="20"/>
+          <w:szCs w:val="20"/>
+        </w:rPr>
+      </w:pPr>
+      <w:r>
+        <w:rPr>
+          <w:rFonts w:ascii="Times New Roman" w:hAnsi="Times New Roman" w:cs="Times New Roman"/>
+          <w:sz w:val="20"/>
+          <w:szCs w:val="20"/>
+        </w:rPr>
+        <w:t>Lakukan proses wiring cable sesuai digaram yang telah dibuat pada bab sebelumnya, lalu modifikasi file main.cpp</w:t>
+      </w:r>
+    </w:p>
+    <w:p>
+      <w:pPr>
+        <w:pStyle w:val="ListParagraph"/>
+        <w:ind w:left="2160"/>
+        <w:jc w:val="both"/>
+        <w:rPr>
+          <w:rFonts w:ascii="Times New Roman" w:hAnsi="Times New Roman" w:cs="Times New Roman"/>
+          <w:sz w:val="20"/>
+          <w:szCs w:val="20"/>
+        </w:rPr>
+      </w:pPr>
+      <w:r>
+        <w:rPr>
+          <w:rFonts w:ascii="Times New Roman" w:hAnsi="Times New Roman" w:cs="Times New Roman"/>
+          <w:noProof/>
+          <w:sz w:val="20"/>
+          <w:szCs w:val="20"/>
+        </w:rPr>
+        <w:drawing>
+          <wp:inline distT="0" distB="0" distL="0" distR="0" wp14:anchorId="487069C7" wp14:editId="7E9A1F80">
+            <wp:extent cx="2383277" cy="1800000"/>
+            <wp:effectExtent l="0" t="0" r="0" b="0"/>
+            <wp:docPr id="1428355081" name="Picture 1"/>
+            <wp:cNvGraphicFramePr>
+              <a:graphicFrameLocks xmlns:a="http://schemas.openxmlformats.org/drawingml/2006/main" noChangeAspect="1"/>
+            </wp:cNvGraphicFramePr>
+            <a:graphic xmlns:a="http://schemas.openxmlformats.org/drawingml/2006/main">
+              <a:graphicData uri="http://schemas.openxmlformats.org/drawingml/2006/picture">
+                <pic:pic xmlns:pic="http://schemas.openxmlformats.org/drawingml/2006/picture">
+                  <pic:nvPicPr>
+                    <pic:cNvPr id="1428355081" name=""/>
+                    <pic:cNvPicPr/>
+                  </pic:nvPicPr>
+                  <pic:blipFill>
+                    <a:blip r:embed="rId19"/>
+                    <a:stretch>
+                      <a:fillRect/>
+                    </a:stretch>
+                  </pic:blipFill>
+                  <pic:spPr>
+                    <a:xfrm>
+                      <a:off x="0" y="0"/>
+                      <a:ext cx="2383277" cy="1800000"/>
+                    </a:xfrm>
+                    <a:prstGeom prst="rect">
+                      <a:avLst/>
+                    </a:prstGeom>
+                  </pic:spPr>
+                </pic:pic>
+              </a:graphicData>
+            </a:graphic>
+          </wp:inline>
+        </w:drawing>
+      </w:r>
+    </w:p>
+    <w:p>
+      <w:pPr>
+        <w:pStyle w:val="ListParagraph"/>
+        <w:ind w:left="2160"/>
+        <w:jc w:val="both"/>
+        <w:rPr>
+          <w:rFonts w:ascii="Times New Roman" w:hAnsi="Times New Roman" w:cs="Times New Roman"/>
+          <w:sz w:val="20"/>
+          <w:szCs w:val="20"/>
+        </w:rPr>
+      </w:pPr>
+    </w:p>
+    <w:p>
+      <w:pPr>
+        <w:pStyle w:val="ListParagraph"/>
+        <w:ind w:left="2160"/>
+        <w:jc w:val="both"/>
+        <w:rPr>
+          <w:rFonts w:ascii="Times New Roman" w:hAnsi="Times New Roman" w:cs="Times New Roman"/>
+          <w:sz w:val="20"/>
+          <w:szCs w:val="20"/>
+        </w:rPr>
+      </w:pPr>
+      <w:r>
+        <w:rPr>
+          <w:rFonts w:ascii="Times New Roman" w:hAnsi="Times New Roman" w:cs="Times New Roman"/>
+          <w:sz w:val="20"/>
+          <w:szCs w:val="20"/>
+        </w:rPr>
+        <w:t>Lakukan upload pada main.cpp</w:t>
+      </w:r>
+    </w:p>
+    <w:p>
+      <w:pPr>
+        <w:pStyle w:val="ListParagraph"/>
+        <w:ind w:left="2160"/>
+        <w:jc w:val="both"/>
+        <w:rPr>
+          <w:rFonts w:ascii="Times New Roman" w:hAnsi="Times New Roman" w:cs="Times New Roman"/>
+          <w:sz w:val="20"/>
+          <w:szCs w:val="20"/>
+        </w:rPr>
+      </w:pPr>
+      <w:r>
+        <w:rPr>
+          <w:rFonts w:ascii="Times New Roman" w:hAnsi="Times New Roman" w:cs="Times New Roman"/>
+          <w:noProof/>
+          <w:sz w:val="20"/>
+          <w:szCs w:val="20"/>
+        </w:rPr>
+        <w:drawing>
+          <wp:inline distT="0" distB="0" distL="0" distR="0" wp14:anchorId="33F61301" wp14:editId="1E390F2C">
+            <wp:extent cx="3045894" cy="1800000"/>
+            <wp:effectExtent l="0" t="0" r="2540" b="0"/>
+            <wp:docPr id="1497926457" name="Picture 1"/>
+            <wp:cNvGraphicFramePr>
+              <a:graphicFrameLocks xmlns:a="http://schemas.openxmlformats.org/drawingml/2006/main" noChangeAspect="1"/>
+            </wp:cNvGraphicFramePr>
+            <a:graphic xmlns:a="http://schemas.openxmlformats.org/drawingml/2006/main">
+              <a:graphicData uri="http://schemas.openxmlformats.org/drawingml/2006/picture">
+                <pic:pic xmlns:pic="http://schemas.openxmlformats.org/drawingml/2006/picture">
+                  <pic:nvPicPr>
+                    <pic:cNvPr id="1497926457" name=""/>
+                    <pic:cNvPicPr/>
+                  </pic:nvPicPr>
+                  <pic:blipFill>
+                    <a:blip r:embed="rId20"/>
+                    <a:stretch>
+                      <a:fillRect/>
+                    </a:stretch>
+                  </pic:blipFill>
+                  <pic:spPr>
+                    <a:xfrm>
+                      <a:off x="0" y="0"/>
+                      <a:ext cx="3045894" cy="1800000"/>
+                    </a:xfrm>
+                    <a:prstGeom prst="rect">
+                      <a:avLst/>
+                    </a:prstGeom>
+                  </pic:spPr>
+                </pic:pic>
+              </a:graphicData>
+            </a:graphic>
+          </wp:inline>
+        </w:drawing>
+      </w:r>
+    </w:p>
+    <w:p>
+      <w:pPr>
+        <w:rPr>
+          <w:rFonts w:ascii="Times New Roman" w:hAnsi="Times New Roman" w:cs="Times New Roman"/>
+          <w:sz w:val="20"/>
+          <w:szCs w:val="20"/>
+        </w:rPr>
+      </w:pPr>
+      <w:r>
+        <w:rPr>
+          <w:rFonts w:ascii="Times New Roman" w:hAnsi="Times New Roman" w:cs="Times New Roman"/>
+          <w:sz w:val="20"/>
+          <w:szCs w:val="20"/>
+        </w:rPr>
+        <w:br w:type="page"/>
+      </w:r>
+    </w:p>
+    <w:p>
+      <w:pPr>
+        <w:pStyle w:val="ListParagraph"/>
+        <w:numPr>
+          <w:ilvl w:val="0"/>
+          <w:numId w:val="5"/>
+        </w:numPr>
+        <w:jc w:val="both"/>
+        <w:rPr>
+          <w:rFonts w:ascii="Times New Roman" w:hAnsi="Times New Roman" w:cs="Times New Roman"/>
+          <w:sz w:val="20"/>
+          <w:szCs w:val="20"/>
+        </w:rPr>
+      </w:pPr>
+      <w:r>
+        <w:rPr>
+          <w:rFonts w:ascii="Times New Roman" w:hAnsi="Times New Roman" w:cs="Times New Roman"/>
+          <w:sz w:val="20"/>
+          <w:szCs w:val="20"/>
+        </w:rPr>
+        <w:lastRenderedPageBreak/>
+        <w:t>Jika sudah dimodifikasi, rubah bagian kredensial WIFI sesuaikan dengan WIFI yang terhubung ke laptop (pastikan memakai WIFI smartphone)</w:t>
+      </w:r>
+    </w:p>
+    <w:p>
+      <w:pPr>
+        <w:pStyle w:val="ListParagraph"/>
+        <w:ind w:left="2160"/>
+        <w:jc w:val="both"/>
+        <w:rPr>
+          <w:rFonts w:ascii="Times New Roman" w:hAnsi="Times New Roman" w:cs="Times New Roman"/>
+          <w:sz w:val="20"/>
+          <w:szCs w:val="20"/>
+        </w:rPr>
+      </w:pPr>
+      <w:r>
+        <w:rPr>
+          <w:rFonts w:ascii="Times New Roman" w:hAnsi="Times New Roman" w:cs="Times New Roman"/>
+          <w:noProof/>
+          <w:sz w:val="20"/>
+          <w:szCs w:val="20"/>
+        </w:rPr>
+        <w:drawing>
+          <wp:inline distT="0" distB="0" distL="0" distR="0" wp14:anchorId="6FA2236A" wp14:editId="2B85FECF">
+            <wp:extent cx="3839036" cy="1800000"/>
+            <wp:effectExtent l="0" t="0" r="0" b="0"/>
+            <wp:docPr id="487982869" name="Picture 1"/>
+            <wp:cNvGraphicFramePr>
+              <a:graphicFrameLocks xmlns:a="http://schemas.openxmlformats.org/drawingml/2006/main" noChangeAspect="1"/>
+            </wp:cNvGraphicFramePr>
+            <a:graphic xmlns:a="http://schemas.openxmlformats.org/drawingml/2006/main">
+              <a:graphicData uri="http://schemas.openxmlformats.org/drawingml/2006/picture">
+                <pic:pic xmlns:pic="http://schemas.openxmlformats.org/drawingml/2006/picture">
+                  <pic:nvPicPr>
+                    <pic:cNvPr id="487982869" name=""/>
+                    <pic:cNvPicPr/>
+                  </pic:nvPicPr>
+                  <pic:blipFill>
+                    <a:blip r:embed="rId21"/>
+                    <a:stretch>
+                      <a:fillRect/>
+                    </a:stretch>
+                  </pic:blipFill>
+                  <pic:spPr>
+                    <a:xfrm>
+                      <a:off x="0" y="0"/>
+                      <a:ext cx="3839036" cy="1800000"/>
+                    </a:xfrm>
+                    <a:prstGeom prst="rect">
+                      <a:avLst/>
+                    </a:prstGeom>
+                  </pic:spPr>
+                </pic:pic>
+              </a:graphicData>
+            </a:graphic>
+          </wp:inline>
+        </w:drawing>
+      </w:r>
+    </w:p>
+    <w:p>
+      <w:pPr>
+        <w:pStyle w:val="ListParagraph"/>
+        <w:ind w:left="2160"/>
+        <w:jc w:val="both"/>
+        <w:rPr>
+          <w:rFonts w:ascii="Times New Roman" w:hAnsi="Times New Roman" w:cs="Times New Roman"/>
+          <w:sz w:val="20"/>
+          <w:szCs w:val="20"/>
+        </w:rPr>
+      </w:pPr>
+    </w:p>
+    <w:p>
+      <w:pPr>
+        <w:pStyle w:val="ListParagraph"/>
+        <w:numPr>
+          <w:ilvl w:val="0"/>
+          <w:numId w:val="5"/>
+        </w:numPr>
+        <w:jc w:val="both"/>
+        <w:rPr>
+          <w:rFonts w:ascii="Times New Roman" w:hAnsi="Times New Roman" w:cs="Times New Roman"/>
+          <w:sz w:val="20"/>
+          <w:szCs w:val="20"/>
+        </w:rPr>
+      </w:pPr>
+      <w:r>
+        <w:rPr>
+          <w:rFonts w:ascii="Times New Roman" w:hAnsi="Times New Roman" w:cs="Times New Roman"/>
+          <w:sz w:val="20"/>
+          <w:szCs w:val="20"/>
+        </w:rPr>
+        <w:t>Ubah alamat URL ngrok sesuai yang diberikan pada laptop (Pastikan HTTP bukan HTTPS)</w:t>
+      </w:r>
+    </w:p>
+    <w:p>
+      <w:pPr>
+        <w:pStyle w:val="ListParagraph"/>
+        <w:ind w:left="2160"/>
+        <w:jc w:val="both"/>
+        <w:rPr>
+          <w:rFonts w:ascii="Times New Roman" w:hAnsi="Times New Roman" w:cs="Times New Roman"/>
+          <w:sz w:val="20"/>
+          <w:szCs w:val="20"/>
+        </w:rPr>
+      </w:pPr>
+      <w:r>
+        <w:rPr>
+          <w:rFonts w:ascii="Times New Roman" w:hAnsi="Times New Roman" w:cs="Times New Roman"/>
+          <w:noProof/>
+          <w:sz w:val="20"/>
+          <w:szCs w:val="20"/>
+        </w:rPr>
+        <w:drawing>
+          <wp:inline distT="0" distB="0" distL="0" distR="0" wp14:anchorId="6F60B422" wp14:editId="7D5A5220">
+            <wp:extent cx="4338264" cy="1080000"/>
+            <wp:effectExtent l="0" t="0" r="5715" b="6350"/>
+            <wp:docPr id="935016145" name="Picture 1"/>
+            <wp:cNvGraphicFramePr>
+              <a:graphicFrameLocks xmlns:a="http://schemas.openxmlformats.org/drawingml/2006/main" noChangeAspect="1"/>
+            </wp:cNvGraphicFramePr>
+            <a:graphic xmlns:a="http://schemas.openxmlformats.org/drawingml/2006/main">
+              <a:graphicData uri="http://schemas.openxmlformats.org/drawingml/2006/picture">
+                <pic:pic xmlns:pic="http://schemas.openxmlformats.org/drawingml/2006/picture">
+                  <pic:nvPicPr>
+                    <pic:cNvPr id="935016145" name=""/>
+                    <pic:cNvPicPr/>
+                  </pic:nvPicPr>
+                  <pic:blipFill>
+                    <a:blip r:embed="rId22"/>
+                    <a:stretch>
+                      <a:fillRect/>
+                    </a:stretch>
+                  </pic:blipFill>
+                  <pic:spPr>
+                    <a:xfrm>
+                      <a:off x="0" y="0"/>
+                      <a:ext cx="4338264" cy="1080000"/>
+                    </a:xfrm>
+                    <a:prstGeom prst="rect">
+                      <a:avLst/>
+                    </a:prstGeom>
+                  </pic:spPr>
+                </pic:pic>
+              </a:graphicData>
+            </a:graphic>
+          </wp:inline>
+        </w:drawing>
+      </w:r>
+    </w:p>
+    <w:p>
+      <w:pPr>
+        <w:pStyle w:val="ListParagraph"/>
+        <w:ind w:left="2160"/>
+        <w:jc w:val="both"/>
+        <w:rPr>
+          <w:rFonts w:ascii="Times New Roman" w:hAnsi="Times New Roman" w:cs="Times New Roman"/>
+          <w:sz w:val="20"/>
+          <w:szCs w:val="20"/>
+        </w:rPr>
+      </w:pPr>
+    </w:p>
+    <w:p>
+      <w:pPr>
+        <w:pStyle w:val="ListParagraph"/>
+        <w:numPr>
+          <w:ilvl w:val="0"/>
+          <w:numId w:val="5"/>
+        </w:numPr>
+        <w:jc w:val="both"/>
+        <w:rPr>
+          <w:rFonts w:ascii="Times New Roman" w:hAnsi="Times New Roman" w:cs="Times New Roman"/>
+          <w:sz w:val="20"/>
+          <w:szCs w:val="20"/>
+        </w:rPr>
+      </w:pPr>
+      <w:r>
+        <w:rPr>
+          <w:rFonts w:ascii="Times New Roman" w:hAnsi="Times New Roman" w:cs="Times New Roman"/>
+          <w:sz w:val="20"/>
+          <w:szCs w:val="20"/>
+        </w:rPr>
+        <w:t>Lakukan modifikasi pada file platformio.ini, sesuaikan dengan gambar dibawah</w:t>
+      </w:r>
+    </w:p>
+    <w:p>
+      <w:pPr>
+        <w:pStyle w:val="ListParagraph"/>
+        <w:ind w:left="2160"/>
+        <w:jc w:val="both"/>
+        <w:rPr>
+          <w:rFonts w:ascii="Times New Roman" w:hAnsi="Times New Roman" w:cs="Times New Roman"/>
+          <w:sz w:val="20"/>
+          <w:szCs w:val="20"/>
+        </w:rPr>
+      </w:pPr>
+      <w:r>
+        <w:rPr>
+          <w:rFonts w:ascii="Times New Roman" w:hAnsi="Times New Roman" w:cs="Times New Roman"/>
+          <w:noProof/>
+          <w:sz w:val="20"/>
+          <w:szCs w:val="20"/>
+        </w:rPr>
+        <w:drawing>
+          <wp:inline distT="0" distB="0" distL="0" distR="0" wp14:anchorId="13E1507E" wp14:editId="7F08C6BD">
+            <wp:extent cx="3248061" cy="1800000"/>
+            <wp:effectExtent l="0" t="0" r="0" b="0"/>
+            <wp:docPr id="475573775" name="Picture 1"/>
+            <wp:cNvGraphicFramePr>
+              <a:graphicFrameLocks xmlns:a="http://schemas.openxmlformats.org/drawingml/2006/main" noChangeAspect="1"/>
+            </wp:cNvGraphicFramePr>
+            <a:graphic xmlns:a="http://schemas.openxmlformats.org/drawingml/2006/main">
+              <a:graphicData uri="http://schemas.openxmlformats.org/drawingml/2006/picture">
+                <pic:pic xmlns:pic="http://schemas.openxmlformats.org/drawingml/2006/picture">
+                  <pic:nvPicPr>
+                    <pic:cNvPr id="475573775" name=""/>
+                    <pic:cNvPicPr/>
+                  </pic:nvPicPr>
+                  <pic:blipFill>
+                    <a:blip r:embed="rId23"/>
+                    <a:stretch>
+                      <a:fillRect/>
+                    </a:stretch>
+                  </pic:blipFill>
+                  <pic:spPr>
+                    <a:xfrm>
+                      <a:off x="0" y="0"/>
+                      <a:ext cx="3248061" cy="1800000"/>
+                    </a:xfrm>
+                    <a:prstGeom prst="rect">
+                      <a:avLst/>
+                    </a:prstGeom>
+                  </pic:spPr>
+                </pic:pic>
+              </a:graphicData>
+            </a:graphic>
+          </wp:inline>
+        </w:drawing>
+      </w:r>
+    </w:p>
+    <w:p>
+      <w:pPr>
+        <w:rPr>
+          <w:rFonts w:ascii="Times New Roman" w:hAnsi="Times New Roman" w:cs="Times New Roman"/>
+          <w:sz w:val="20"/>
+          <w:szCs w:val="20"/>
+        </w:rPr>
+      </w:pPr>
+      <w:r>
+        <w:rPr>
+          <w:rFonts w:ascii="Times New Roman" w:hAnsi="Times New Roman" w:cs="Times New Roman"/>
+          <w:sz w:val="20"/>
+          <w:szCs w:val="20"/>
+        </w:rPr>
+        <w:br w:type="page"/>
+      </w:r>
+    </w:p>
+    <w:p>
+      <w:pPr>
+        <w:pStyle w:val="ListParagraph"/>
+        <w:numPr>
+          <w:ilvl w:val="0"/>
+          <w:numId w:val="5"/>
+        </w:numPr>
+        <w:jc w:val="both"/>
+        <w:rPr>
+          <w:rFonts w:ascii="Times New Roman" w:hAnsi="Times New Roman" w:cs="Times New Roman"/>
+          <w:sz w:val="20"/>
+          <w:szCs w:val="20"/>
+        </w:rPr>
+      </w:pPr>
+      <w:r>
+        <w:rPr>
+          <w:rFonts w:ascii="Times New Roman" w:hAnsi="Times New Roman" w:cs="Times New Roman"/>
+          <w:sz w:val="20"/>
+          <w:szCs w:val="20"/>
+        </w:rPr>
+        <w:lastRenderedPageBreak/>
+        <w:t xml:space="preserve">Lakukan proses </w:t>
+      </w:r>
+      <w:r>
+        <w:rPr>
+          <w:rFonts w:ascii="Times New Roman" w:hAnsi="Times New Roman" w:cs="Times New Roman"/>
+          <w:sz w:val="20"/>
+          <w:szCs w:val="20"/>
+        </w:rPr>
+        <w:t>monitoring</w:t>
+      </w:r>
+      <w:r>
+        <w:rPr>
+          <w:rFonts w:ascii="Times New Roman" w:hAnsi="Times New Roman" w:cs="Times New Roman"/>
+          <w:sz w:val="20"/>
+          <w:szCs w:val="20"/>
+        </w:rPr>
+        <w:t>, kemudian jalankan simulasi. Pastikan data yang dikirim dari hardware ESP32 dapat masuk ke database</w:t>
+      </w:r>
+    </w:p>
+    <w:p>
+      <w:pPr>
+        <w:pStyle w:val="ListParagraph"/>
+        <w:ind w:left="2160"/>
+        <w:jc w:val="both"/>
+        <w:rPr>
+          <w:rFonts w:ascii="Times New Roman" w:hAnsi="Times New Roman" w:cs="Times New Roman"/>
+          <w:sz w:val="20"/>
+          <w:szCs w:val="20"/>
+        </w:rPr>
+      </w:pPr>
+      <w:r>
+        <w:rPr>
+          <w:rFonts w:ascii="Times New Roman" w:hAnsi="Times New Roman" w:cs="Times New Roman"/>
+          <w:noProof/>
+          <w:sz w:val="20"/>
+          <w:szCs w:val="20"/>
+        </w:rPr>
+        <w:drawing>
+          <wp:inline distT="0" distB="0" distL="0" distR="0" wp14:anchorId="170E29ED" wp14:editId="711FA9CB">
+            <wp:extent cx="3047220" cy="1800000"/>
+            <wp:effectExtent l="0" t="0" r="1270" b="0"/>
+            <wp:docPr id="1292114449" name="Picture 3"/>
+            <wp:cNvGraphicFramePr>
+              <a:graphicFrameLocks xmlns:a="http://schemas.openxmlformats.org/drawingml/2006/main" noChangeAspect="1"/>
+            </wp:cNvGraphicFramePr>
+            <a:graphic xmlns:a="http://schemas.openxmlformats.org/drawingml/2006/main">
+              <a:graphicData uri="http://schemas.openxmlformats.org/drawingml/2006/picture">
+                <pic:pic xmlns:pic="http://schemas.openxmlformats.org/drawingml/2006/picture">
+                  <pic:nvPicPr>
+                    <pic:cNvPr id="0" name="Picture 1"/>
+                    <pic:cNvPicPr>
+                      <a:picLocks noChangeAspect="1" noChangeArrowheads="1"/>
+                    </pic:cNvPicPr>
+                  </pic:nvPicPr>
+                  <pic:blipFill>
+                    <a:blip r:embed="rId24" cstate="print">
+                      <a:extLst>
+                        <a:ext uri="{28A0092B-C50C-407E-A947-70E740481C1C}">
+                          <a14:useLocalDpi xmlns:a14="http://schemas.microsoft.com/office/drawing/2010/main" val="0"/>
+                        </a:ext>
+                      </a:extLst>
+                    </a:blip>
+                    <a:srcRect/>
+                    <a:stretch>
+                      <a:fillRect/>
+                    </a:stretch>
+                  </pic:blipFill>
+                  <pic:spPr bwMode="auto">
+                    <a:xfrm>
+                      <a:off x="0" y="0"/>
+                      <a:ext cx="3047220" cy="1800000"/>
+                    </a:xfrm>
+                    <a:prstGeom prst="rect">
+                      <a:avLst/>
+                    </a:prstGeom>
+                    <a:noFill/>
+                    <a:ln>
+                      <a:noFill/>
+                    </a:ln>
+                  </pic:spPr>
+                </pic:pic>
+              </a:graphicData>
+            </a:graphic>
+          </wp:inline>
+        </w:drawing>
+      </w:r>
+    </w:p>
+    <w:p>
+      <w:pPr>
+        <w:pStyle w:val="ListParagraph"/>
+        <w:ind w:left="2160"/>
+        <w:jc w:val="both"/>
+        <w:rPr>
+          <w:rFonts w:ascii="Times New Roman" w:hAnsi="Times New Roman" w:cs="Times New Roman"/>
+          <w:sz w:val="20"/>
+          <w:szCs w:val="20"/>
+        </w:rPr>
+      </w:pPr>
+      <w:r>
+        <w:rPr>
+          <w:rFonts w:ascii="Times New Roman" w:hAnsi="Times New Roman" w:cs="Times New Roman"/>
+          <w:noProof/>
+          <w:sz w:val="20"/>
+          <w:szCs w:val="20"/>
+        </w:rPr>
+        <w:drawing>
+          <wp:inline distT="0" distB="0" distL="0" distR="0" wp14:anchorId="30097B13" wp14:editId="33DE854C">
+            <wp:extent cx="3517892" cy="1080000"/>
+            <wp:effectExtent l="0" t="0" r="6985" b="6350"/>
+            <wp:docPr id="1108165705" name="Picture 2"/>
+            <wp:cNvGraphicFramePr>
+              <a:graphicFrameLocks xmlns:a="http://schemas.openxmlformats.org/drawingml/2006/main" noChangeAspect="1"/>
+            </wp:cNvGraphicFramePr>
+            <a:graphic xmlns:a="http://schemas.openxmlformats.org/drawingml/2006/main">
+              <a:graphicData uri="http://schemas.openxmlformats.org/drawingml/2006/picture">
+                <pic:pic xmlns:pic="http://schemas.openxmlformats.org/drawingml/2006/picture">
+                  <pic:nvPicPr>
+                    <pic:cNvPr id="1108165705" name="Picture 1108165705"/>
+                    <pic:cNvPicPr/>
+                  </pic:nvPicPr>
+                  <pic:blipFill>
+                    <a:blip r:embed="rId25" cstate="print">
+                      <a:extLst>
+                        <a:ext uri="{28A0092B-C50C-407E-A947-70E740481C1C}">
+                          <a14:useLocalDpi xmlns:a14="http://schemas.microsoft.com/office/drawing/2010/main" val="0"/>
+                        </a:ext>
+                      </a:extLst>
+                    </a:blip>
+                    <a:stretch>
+                      <a:fillRect/>
+                    </a:stretch>
+                  </pic:blipFill>
+                  <pic:spPr>
+                    <a:xfrm>
+                      <a:off x="0" y="0"/>
+                      <a:ext cx="3517892" cy="1080000"/>
+                    </a:xfrm>
+                    <a:prstGeom prst="rect">
+                      <a:avLst/>
+                    </a:prstGeom>
+                  </pic:spPr>
+                </pic:pic>
+              </a:graphicData>
+            </a:graphic>
+          </wp:inline>
+        </w:drawing>
+      </w:r>
+    </w:p>
+    <w:p>
+      <w:pPr>
+        <w:pStyle w:val="ListParagraph"/>
+        <w:ind w:left="2160"/>
+        <w:jc w:val="both"/>
+        <w:rPr>
+          <w:rFonts w:ascii="Times New Roman" w:hAnsi="Times New Roman" w:cs="Times New Roman"/>
+          <w:sz w:val="20"/>
+          <w:szCs w:val="20"/>
+        </w:rPr>
+      </w:pPr>
+    </w:p>
+    <w:p>
+      <w:pPr>
+        <w:pStyle w:val="ListParagraph"/>
+        <w:ind w:left="2160"/>
+        <w:jc w:val="both"/>
+        <w:rPr>
+          <w:rFonts w:ascii="Times New Roman" w:hAnsi="Times New Roman" w:cs="Times New Roman"/>
+          <w:sz w:val="20"/>
+          <w:szCs w:val="20"/>
+        </w:rPr>
+      </w:pPr>
+      <w:r>
+        <w:rPr>
+          <w:rFonts w:ascii="Times New Roman" w:hAnsi="Times New Roman" w:cs="Times New Roman"/>
+          <w:noProof/>
+          <w:sz w:val="20"/>
+          <w:szCs w:val="20"/>
+        </w:rPr>
+        <w:drawing>
+          <wp:inline distT="0" distB="0" distL="0" distR="0" wp14:anchorId="4E125E16" wp14:editId="5BE51706">
+            <wp:extent cx="3499203" cy="1800000"/>
+            <wp:effectExtent l="0" t="0" r="6350" b="0"/>
+            <wp:docPr id="750353325" name="Picture 1"/>
+            <wp:cNvGraphicFramePr>
+              <a:graphicFrameLocks xmlns:a="http://schemas.openxmlformats.org/drawingml/2006/main" noChangeAspect="1"/>
+            </wp:cNvGraphicFramePr>
+            <a:graphic xmlns:a="http://schemas.openxmlformats.org/drawingml/2006/main">
+              <a:graphicData uri="http://schemas.openxmlformats.org/drawingml/2006/picture">
+                <pic:pic xmlns:pic="http://schemas.openxmlformats.org/drawingml/2006/picture">
+                  <pic:nvPicPr>
+                    <pic:cNvPr id="750353325" name=""/>
+                    <pic:cNvPicPr/>
+                  </pic:nvPicPr>
+                  <pic:blipFill>
+                    <a:blip r:embed="rId26"/>
+                    <a:stretch>
+                      <a:fillRect/>
+                    </a:stretch>
+                  </pic:blipFill>
+                  <pic:spPr>
+                    <a:xfrm>
+                      <a:off x="0" y="0"/>
+                      <a:ext cx="3499203" cy="1800000"/>
+                    </a:xfrm>
+                    <a:prstGeom prst="rect">
+                      <a:avLst/>
+                    </a:prstGeom>
+                  </pic:spPr>
+                </pic:pic>
+              </a:graphicData>
+            </a:graphic>
+          </wp:inline>
+        </w:drawing>
+      </w:r>
+    </w:p>
     <w:sectPr>
       <w:pgSz w:w="11906" w:h="16838"/>
       <w:pgMar w:top="1440" w:right="1440" w:bottom="1440" w:left="1440" w:header="708" w:footer="708" w:gutter="0"/>
@@ -1842,6 +2992,92 @@
     </w:lvl>
   </w:abstractNum>
   <w:abstractNum w:abstractNumId="3" w15:restartNumberingAfterBreak="0">
+    <w:nsid w:val="372543C0"/>
+    <w:multiLevelType w:val="hybridMultilevel"/>
+    <w:tmpl w:val="BF3C1AA8"/>
+    <w:lvl w:ilvl="0" w:tplc="0421000F">
+      <w:start w:val="1"/>
+      <w:numFmt w:val="decimal"/>
+      <w:lvlText w:val="%1."/>
+      <w:lvlJc w:val="left"/>
+      <w:pPr>
+        <w:ind w:left="2160" w:hanging="360"/>
+      </w:pPr>
+    </w:lvl>
+    <w:lvl w:ilvl="1" w:tplc="04210019" w:tentative="1">
+      <w:start w:val="1"/>
+      <w:numFmt w:val="lowerLetter"/>
+      <w:lvlText w:val="%2."/>
+      <w:lvlJc w:val="left"/>
+      <w:pPr>
+        <w:ind w:left="2880" w:hanging="360"/>
+      </w:pPr>
+    </w:lvl>
+    <w:lvl w:ilvl="2" w:tplc="0421001B" w:tentative="1">
+      <w:start w:val="1"/>
+      <w:numFmt w:val="lowerRoman"/>
+      <w:lvlText w:val="%3."/>
+      <w:lvlJc w:val="right"/>
+      <w:pPr>
+        <w:ind w:left="3600" w:hanging="180"/>
+      </w:pPr>
+    </w:lvl>
+    <w:lvl w:ilvl="3" w:tplc="0421000F" w:tentative="1">
+      <w:start w:val="1"/>
+      <w:numFmt w:val="decimal"/>
+      <w:lvlText w:val="%4."/>
+      <w:lvlJc w:val="left"/>
+      <w:pPr>
+        <w:ind w:left="4320" w:hanging="360"/>
+      </w:pPr>
+    </w:lvl>
+    <w:lvl w:ilvl="4" w:tplc="04210019" w:tentative="1">
+      <w:start w:val="1"/>
+      <w:numFmt w:val="lowerLetter"/>
+      <w:lvlText w:val="%5."/>
+      <w:lvlJc w:val="left"/>
+      <w:pPr>
+        <w:ind w:left="5040" w:hanging="360"/>
+      </w:pPr>
+    </w:lvl>
+    <w:lvl w:ilvl="5" w:tplc="0421001B" w:tentative="1">
+      <w:start w:val="1"/>
+      <w:numFmt w:val="lowerRoman"/>
+      <w:lvlText w:val="%6."/>
+      <w:lvlJc w:val="right"/>
+      <w:pPr>
+        <w:ind w:left="5760" w:hanging="180"/>
+      </w:pPr>
+    </w:lvl>
+    <w:lvl w:ilvl="6" w:tplc="0421000F" w:tentative="1">
+      <w:start w:val="1"/>
+      <w:numFmt w:val="decimal"/>
+      <w:lvlText w:val="%7."/>
+      <w:lvlJc w:val="left"/>
+      <w:pPr>
+        <w:ind w:left="6480" w:hanging="360"/>
+      </w:pPr>
+    </w:lvl>
+    <w:lvl w:ilvl="7" w:tplc="04210019" w:tentative="1">
+      <w:start w:val="1"/>
+      <w:numFmt w:val="lowerLetter"/>
+      <w:lvlText w:val="%8."/>
+      <w:lvlJc w:val="left"/>
+      <w:pPr>
+        <w:ind w:left="7200" w:hanging="360"/>
+      </w:pPr>
+    </w:lvl>
+    <w:lvl w:ilvl="8" w:tplc="0421001B" w:tentative="1">
+      <w:start w:val="1"/>
+      <w:numFmt w:val="lowerRoman"/>
+      <w:lvlText w:val="%9."/>
+      <w:lvlJc w:val="right"/>
+      <w:pPr>
+        <w:ind w:left="7920" w:hanging="180"/>
+      </w:pPr>
+    </w:lvl>
+  </w:abstractNum>
+  <w:abstractNum w:abstractNumId="4" w15:restartNumberingAfterBreak="0">
     <w:nsid w:val="3F17043F"/>
     <w:multiLevelType w:val="hybridMultilevel"/>
     <w:tmpl w:val="712074BC"/>
@@ -1930,7 +3166,7 @@
       </w:pPr>
     </w:lvl>
   </w:abstractNum>
-  <w:abstractNum w:abstractNumId="4" w15:restartNumberingAfterBreak="0">
+  <w:abstractNum w:abstractNumId="5" w15:restartNumberingAfterBreak="0">
     <w:nsid w:val="66EF35D1"/>
     <w:multiLevelType w:val="hybridMultilevel"/>
     <w:tmpl w:val="4DAE96AE"/>
@@ -2019,7 +3255,7 @@
       </w:pPr>
     </w:lvl>
   </w:abstractNum>
-  <w:abstractNum w:abstractNumId="5" w15:restartNumberingAfterBreak="0">
+  <w:abstractNum w:abstractNumId="6" w15:restartNumberingAfterBreak="0">
     <w:nsid w:val="6C4E4A60"/>
     <w:multiLevelType w:val="multilevel"/>
     <w:tmpl w:val="D9E82698"/>
@@ -2141,7 +3377,7 @@
     </w:lvl>
   </w:abstractNum>
   <w:num w:numId="1" w16cid:durableId="1528443115">
-    <w:abstractNumId w:val="5"/>
+    <w:abstractNumId w:val="6"/>
   </w:num>
   <w:num w:numId="2" w16cid:durableId="1933123382">
     <w:abstractNumId w:val="0"/>
@@ -2153,10 +3389,13 @@
     <w:abstractNumId w:val="2"/>
   </w:num>
   <w:num w:numId="5" w16cid:durableId="967197566">
-    <w:abstractNumId w:val="3"/>
+    <w:abstractNumId w:val="4"/>
   </w:num>
   <w:num w:numId="6" w16cid:durableId="1812557109">
-    <w:abstractNumId w:val="4"/>
+    <w:abstractNumId w:val="5"/>
+  </w:num>
+  <w:num w:numId="7" w16cid:durableId="1033462167">
+    <w:abstractNumId w:val="3"/>
   </w:num>
 </w:numbering>
 </file>
@@ -2765,6 +4004,7 @@
   <w:style w:type="character" w:default="1" w:styleId="DefaultParagraphFont">
     <w:name w:val="Default Paragraph Font"/>
     <w:uiPriority w:val="1"/>
+    <w:semiHidden/>
     <w:unhideWhenUsed/>
   </w:style>
   <w:style w:type="table" w:default="1" w:styleId="TableNormal">

</xml_diff>